<commit_message>
bel lab3, nar lab2
</commit_message>
<xml_diff>
--- a/1_curse/2_sem/beloded/lab2/lab2.docx
+++ b/1_curse/2_sem/beloded/lab2/lab2.docx
@@ -250,8 +250,6 @@
           <w:lang w:val="zh-CN"/>
         </w:rPr>
       </w:pPr>
-      <w:bookmarkStart w:id="1" w:name="_GoBack"/>
-      <w:bookmarkEnd w:id="1"/>
     </w:p>
     <w:p>
       <w:pPr>
@@ -1721,6 +1719,19 @@
           <w:highlight w:val="white"/>
         </w:rPr>
       </w:pPr>
+    </w:p>
+    <w:p>
+      <w:pPr>
+        <w:spacing w:beforeLines="0" w:afterLines="0"/>
+        <w:jc w:val="left"/>
+        <w:rPr>
+          <w:rFonts w:hint="default" w:ascii="Cascadia Mono" w:hAnsi="Cascadia Mono" w:eastAsia="Cascadia Mono"/>
+          <w:color w:val="000000"/>
+          <w:sz w:val="19"/>
+          <w:szCs w:val="24"/>
+          <w:highlight w:val="white"/>
+        </w:rPr>
+      </w:pPr>
       <w:r>
         <w:rPr>
           <w:rFonts w:hint="default" w:ascii="Cascadia Mono" w:hAnsi="Cascadia Mono" w:eastAsia="Cascadia Mono"/>
@@ -1749,7 +1760,7 @@
           <w:szCs w:val="24"/>
           <w:highlight w:val="white"/>
         </w:rPr>
-        <w:t xml:space="preserve"> fin(</w:t>
+        <w:t xml:space="preserve"> inputFile(</w:t>
       </w:r>
       <w:r>
         <w:rPr>
@@ -1812,7 +1823,7 @@
           <w:szCs w:val="24"/>
           <w:highlight w:val="white"/>
         </w:rPr>
-        <w:t xml:space="preserve"> fout(</w:t>
+        <w:t xml:space="preserve"> outputFile(</w:t>
       </w:r>
       <w:r>
         <w:rPr>
@@ -1888,7 +1899,7 @@
           <w:szCs w:val="24"/>
           <w:highlight w:val="white"/>
         </w:rPr>
-        <w:t xml:space="preserve"> line[1024];</w:t>
+        <w:t xml:space="preserve"> lineBuffer[1024];</w:t>
       </w:r>
     </w:p>
     <w:p>
@@ -1931,21 +1942,8 @@
           <w:szCs w:val="24"/>
           <w:highlight w:val="white"/>
         </w:rPr>
-        <w:t xml:space="preserve"> maxA = -1, finalLine = 0, finalWord = 0, lineCnt = 0;</w:t>
-      </w:r>
-    </w:p>
-    <w:p>
-      <w:pPr>
-        <w:spacing w:beforeLines="0" w:afterLines="0"/>
-        <w:jc w:val="left"/>
-        <w:rPr>
-          <w:rFonts w:hint="default" w:ascii="Cascadia Mono" w:hAnsi="Cascadia Mono" w:eastAsia="Cascadia Mono"/>
-          <w:color w:val="000000"/>
-          <w:sz w:val="19"/>
-          <w:szCs w:val="24"/>
-          <w:highlight w:val="white"/>
-        </w:rPr>
-      </w:pPr>
+        <w:t xml:space="preserve"> maxACount = -1;</w:t>
+      </w:r>
     </w:p>
     <w:p>
       <w:pPr>
@@ -1977,6 +1975,148 @@
           <w:szCs w:val="24"/>
           <w:highlight w:val="white"/>
         </w:rPr>
+        <w:t>int</w:t>
+      </w:r>
+      <w:r>
+        <w:rPr>
+          <w:rFonts w:hint="default" w:ascii="Cascadia Mono" w:hAnsi="Cascadia Mono" w:eastAsia="Cascadia Mono"/>
+          <w:color w:val="000000"/>
+          <w:sz w:val="19"/>
+          <w:szCs w:val="24"/>
+          <w:highlight w:val="white"/>
+        </w:rPr>
+        <w:t xml:space="preserve"> targetLineNumber = 0;</w:t>
+      </w:r>
+    </w:p>
+    <w:p>
+      <w:pPr>
+        <w:spacing w:beforeLines="0" w:afterLines="0"/>
+        <w:jc w:val="left"/>
+        <w:rPr>
+          <w:rFonts w:hint="default" w:ascii="Cascadia Mono" w:hAnsi="Cascadia Mono" w:eastAsia="Cascadia Mono"/>
+          <w:color w:val="000000"/>
+          <w:sz w:val="19"/>
+          <w:szCs w:val="24"/>
+          <w:highlight w:val="white"/>
+        </w:rPr>
+      </w:pPr>
+      <w:r>
+        <w:rPr>
+          <w:rFonts w:hint="default" w:ascii="Cascadia Mono" w:hAnsi="Cascadia Mono" w:eastAsia="Cascadia Mono"/>
+          <w:color w:val="000000"/>
+          <w:sz w:val="19"/>
+          <w:szCs w:val="24"/>
+          <w:highlight w:val="white"/>
+        </w:rPr>
+        <w:t xml:space="preserve">    </w:t>
+      </w:r>
+      <w:r>
+        <w:rPr>
+          <w:rFonts w:hint="default" w:ascii="Cascadia Mono" w:hAnsi="Cascadia Mono" w:eastAsia="Cascadia Mono"/>
+          <w:color w:val="0000FF"/>
+          <w:sz w:val="19"/>
+          <w:szCs w:val="24"/>
+          <w:highlight w:val="white"/>
+        </w:rPr>
+        <w:t>int</w:t>
+      </w:r>
+      <w:r>
+        <w:rPr>
+          <w:rFonts w:hint="default" w:ascii="Cascadia Mono" w:hAnsi="Cascadia Mono" w:eastAsia="Cascadia Mono"/>
+          <w:color w:val="000000"/>
+          <w:sz w:val="19"/>
+          <w:szCs w:val="24"/>
+          <w:highlight w:val="white"/>
+        </w:rPr>
+        <w:t xml:space="preserve"> targetWordPosition = 0;</w:t>
+      </w:r>
+    </w:p>
+    <w:p>
+      <w:pPr>
+        <w:spacing w:beforeLines="0" w:afterLines="0"/>
+        <w:jc w:val="left"/>
+        <w:rPr>
+          <w:rFonts w:hint="default" w:ascii="Cascadia Mono" w:hAnsi="Cascadia Mono" w:eastAsia="Cascadia Mono"/>
+          <w:color w:val="000000"/>
+          <w:sz w:val="19"/>
+          <w:szCs w:val="24"/>
+          <w:highlight w:val="white"/>
+        </w:rPr>
+      </w:pPr>
+      <w:r>
+        <w:rPr>
+          <w:rFonts w:hint="default" w:ascii="Cascadia Mono" w:hAnsi="Cascadia Mono" w:eastAsia="Cascadia Mono"/>
+          <w:color w:val="000000"/>
+          <w:sz w:val="19"/>
+          <w:szCs w:val="24"/>
+          <w:highlight w:val="white"/>
+        </w:rPr>
+        <w:t xml:space="preserve">    </w:t>
+      </w:r>
+      <w:r>
+        <w:rPr>
+          <w:rFonts w:hint="default" w:ascii="Cascadia Mono" w:hAnsi="Cascadia Mono" w:eastAsia="Cascadia Mono"/>
+          <w:color w:val="0000FF"/>
+          <w:sz w:val="19"/>
+          <w:szCs w:val="24"/>
+          <w:highlight w:val="white"/>
+        </w:rPr>
+        <w:t>int</w:t>
+      </w:r>
+      <w:r>
+        <w:rPr>
+          <w:rFonts w:hint="default" w:ascii="Cascadia Mono" w:hAnsi="Cascadia Mono" w:eastAsia="Cascadia Mono"/>
+          <w:color w:val="000000"/>
+          <w:sz w:val="19"/>
+          <w:szCs w:val="24"/>
+          <w:highlight w:val="white"/>
+        </w:rPr>
+        <w:t xml:space="preserve"> currentLineNumber = 0;</w:t>
+      </w:r>
+    </w:p>
+    <w:p>
+      <w:pPr>
+        <w:spacing w:beforeLines="0" w:afterLines="0"/>
+        <w:jc w:val="left"/>
+        <w:rPr>
+          <w:rFonts w:hint="default" w:ascii="Cascadia Mono" w:hAnsi="Cascadia Mono" w:eastAsia="Cascadia Mono"/>
+          <w:color w:val="000000"/>
+          <w:sz w:val="19"/>
+          <w:szCs w:val="24"/>
+          <w:highlight w:val="white"/>
+        </w:rPr>
+      </w:pPr>
+    </w:p>
+    <w:p>
+      <w:pPr>
+        <w:spacing w:beforeLines="0" w:afterLines="0"/>
+        <w:jc w:val="left"/>
+        <w:rPr>
+          <w:rFonts w:hint="default" w:ascii="Cascadia Mono" w:hAnsi="Cascadia Mono" w:eastAsia="Cascadia Mono"/>
+          <w:color w:val="000000"/>
+          <w:sz w:val="19"/>
+          <w:szCs w:val="24"/>
+          <w:highlight w:val="white"/>
+        </w:rPr>
+      </w:pPr>
+      <w:r>
+        <w:rPr>
+          <w:rFonts w:hint="default" w:ascii="Cascadia Mono" w:hAnsi="Cascadia Mono" w:eastAsia="Cascadia Mono"/>
+          <w:color w:val="000000"/>
+          <w:sz w:val="19"/>
+          <w:szCs w:val="24"/>
+          <w:highlight w:val="white"/>
+        </w:rPr>
+        <w:t xml:space="preserve">    </w:t>
+      </w:r>
+      <w:r>
+        <w:rPr>
+          <w:rFonts w:hint="default" w:ascii="Cascadia Mono" w:hAnsi="Cascadia Mono" w:eastAsia="Cascadia Mono"/>
+          <w:color w:val="0000FF"/>
+          <w:sz w:val="19"/>
+          <w:szCs w:val="24"/>
+          <w:highlight w:val="white"/>
+        </w:rPr>
         <w:t>while</w:t>
       </w:r>
       <w:r>
@@ -1987,31 +2127,44 @@
           <w:szCs w:val="24"/>
           <w:highlight w:val="white"/>
         </w:rPr>
-        <w:t xml:space="preserve"> (fin.getline(line, 1024)) {</w:t>
-      </w:r>
-    </w:p>
-    <w:p>
-      <w:pPr>
-        <w:spacing w:beforeLines="0" w:afterLines="0"/>
-        <w:jc w:val="left"/>
-        <w:rPr>
-          <w:rFonts w:hint="default" w:ascii="Cascadia Mono" w:hAnsi="Cascadia Mono" w:eastAsia="Cascadia Mono"/>
-          <w:color w:val="000000"/>
-          <w:sz w:val="19"/>
-          <w:szCs w:val="24"/>
-          <w:highlight w:val="white"/>
-        </w:rPr>
-      </w:pPr>
-      <w:r>
-        <w:rPr>
-          <w:rFonts w:hint="default" w:ascii="Cascadia Mono" w:hAnsi="Cascadia Mono" w:eastAsia="Cascadia Mono"/>
-          <w:color w:val="000000"/>
-          <w:sz w:val="19"/>
-          <w:szCs w:val="24"/>
-          <w:highlight w:val="white"/>
-        </w:rPr>
-        <w:t xml:space="preserve">        lineCnt++;</w:t>
-      </w:r>
+        <w:t xml:space="preserve"> (inputFile.getline(lineBuffer, 1024)) {</w:t>
+      </w:r>
+    </w:p>
+    <w:p>
+      <w:pPr>
+        <w:spacing w:beforeLines="0" w:afterLines="0"/>
+        <w:jc w:val="left"/>
+        <w:rPr>
+          <w:rFonts w:hint="default" w:ascii="Cascadia Mono" w:hAnsi="Cascadia Mono" w:eastAsia="Cascadia Mono"/>
+          <w:color w:val="000000"/>
+          <w:sz w:val="19"/>
+          <w:szCs w:val="24"/>
+          <w:highlight w:val="white"/>
+        </w:rPr>
+      </w:pPr>
+      <w:r>
+        <w:rPr>
+          <w:rFonts w:hint="default" w:ascii="Cascadia Mono" w:hAnsi="Cascadia Mono" w:eastAsia="Cascadia Mono"/>
+          <w:color w:val="000000"/>
+          <w:sz w:val="19"/>
+          <w:szCs w:val="24"/>
+          <w:highlight w:val="white"/>
+        </w:rPr>
+        <w:t xml:space="preserve">        currentLineNumber++;</w:t>
+      </w:r>
+    </w:p>
+    <w:p>
+      <w:pPr>
+        <w:spacing w:beforeLines="0" w:afterLines="0"/>
+        <w:jc w:val="left"/>
+        <w:rPr>
+          <w:rFonts w:hint="default" w:ascii="Cascadia Mono" w:hAnsi="Cascadia Mono" w:eastAsia="Cascadia Mono"/>
+          <w:color w:val="000000"/>
+          <w:sz w:val="19"/>
+          <w:szCs w:val="24"/>
+          <w:highlight w:val="white"/>
+        </w:rPr>
+      </w:pPr>
     </w:p>
     <w:p>
       <w:pPr>
@@ -2053,7 +2206,7 @@
           <w:szCs w:val="24"/>
           <w:highlight w:val="white"/>
         </w:rPr>
-        <w:t xml:space="preserve"> w[100][100];</w:t>
+        <w:t xml:space="preserve"> words[100][100];</w:t>
       </w:r>
     </w:p>
     <w:p>
@@ -2096,21 +2249,8 @@
           <w:szCs w:val="24"/>
           <w:highlight w:val="white"/>
         </w:rPr>
-        <w:t xml:space="preserve"> n = 0, cIdx = 0;</w:t>
-      </w:r>
-    </w:p>
-    <w:p>
-      <w:pPr>
-        <w:spacing w:beforeLines="0" w:afterLines="0"/>
-        <w:jc w:val="left"/>
-        <w:rPr>
-          <w:rFonts w:hint="default" w:ascii="Cascadia Mono" w:hAnsi="Cascadia Mono" w:eastAsia="Cascadia Mono"/>
-          <w:color w:val="000000"/>
-          <w:sz w:val="19"/>
-          <w:szCs w:val="24"/>
-          <w:highlight w:val="white"/>
-        </w:rPr>
-      </w:pPr>
+        <w:t xml:space="preserve"> wordCount = 0;</w:t>
+      </w:r>
     </w:p>
     <w:p>
       <w:pPr>
@@ -2142,6 +2282,62 @@
           <w:szCs w:val="24"/>
           <w:highlight w:val="white"/>
         </w:rPr>
+        <w:t>int</w:t>
+      </w:r>
+      <w:r>
+        <w:rPr>
+          <w:rFonts w:hint="default" w:ascii="Cascadia Mono" w:hAnsi="Cascadia Mono" w:eastAsia="Cascadia Mono"/>
+          <w:color w:val="000000"/>
+          <w:sz w:val="19"/>
+          <w:szCs w:val="24"/>
+          <w:highlight w:val="white"/>
+        </w:rPr>
+        <w:t xml:space="preserve"> charIndex = 0;</w:t>
+      </w:r>
+    </w:p>
+    <w:p>
+      <w:pPr>
+        <w:spacing w:beforeLines="0" w:afterLines="0"/>
+        <w:jc w:val="left"/>
+        <w:rPr>
+          <w:rFonts w:hint="default" w:ascii="Cascadia Mono" w:hAnsi="Cascadia Mono" w:eastAsia="Cascadia Mono"/>
+          <w:color w:val="000000"/>
+          <w:sz w:val="19"/>
+          <w:szCs w:val="24"/>
+          <w:highlight w:val="white"/>
+        </w:rPr>
+      </w:pPr>
+    </w:p>
+    <w:p>
+      <w:pPr>
+        <w:spacing w:beforeLines="0" w:afterLines="0"/>
+        <w:jc w:val="left"/>
+        <w:rPr>
+          <w:rFonts w:hint="default" w:ascii="Cascadia Mono" w:hAnsi="Cascadia Mono" w:eastAsia="Cascadia Mono"/>
+          <w:color w:val="000000"/>
+          <w:sz w:val="19"/>
+          <w:szCs w:val="24"/>
+          <w:highlight w:val="white"/>
+        </w:rPr>
+      </w:pPr>
+      <w:r>
+        <w:rPr>
+          <w:rFonts w:hint="default" w:ascii="Cascadia Mono" w:hAnsi="Cascadia Mono" w:eastAsia="Cascadia Mono"/>
+          <w:color w:val="000000"/>
+          <w:sz w:val="19"/>
+          <w:szCs w:val="24"/>
+          <w:highlight w:val="white"/>
+        </w:rPr>
+        <w:t xml:space="preserve">        </w:t>
+      </w:r>
+      <w:r>
+        <w:rPr>
+          <w:rFonts w:hint="default" w:ascii="Cascadia Mono" w:hAnsi="Cascadia Mono" w:eastAsia="Cascadia Mono"/>
+          <w:color w:val="0000FF"/>
+          <w:sz w:val="19"/>
+          <w:szCs w:val="24"/>
+          <w:highlight w:val="white"/>
+        </w:rPr>
         <w:t>for</w:t>
       </w:r>
       <w:r>
@@ -2215,7 +2411,7 @@
           <w:szCs w:val="24"/>
           <w:highlight w:val="white"/>
         </w:rPr>
-        <w:t xml:space="preserve"> (line[i] != </w:t>
+        <w:t xml:space="preserve"> (lineBuffer[i] != </w:t>
       </w:r>
       <w:r>
         <w:rPr>
@@ -2235,7 +2431,7 @@
           <w:szCs w:val="24"/>
           <w:highlight w:val="white"/>
         </w:rPr>
-        <w:t xml:space="preserve"> &amp;&amp; line[i] != </w:t>
+        <w:t xml:space="preserve"> &amp;&amp; lineBuffer[i] != </w:t>
       </w:r>
       <w:r>
         <w:rPr>
@@ -2278,7 +2474,7 @@
           <w:szCs w:val="24"/>
           <w:highlight w:val="white"/>
         </w:rPr>
-        <w:t xml:space="preserve">                w[n][cIdx++] = line[i];</w:t>
+        <w:t xml:space="preserve">                words[wordCount][charIndex++] = lineBuffer[i];</w:t>
       </w:r>
     </w:p>
     <w:p>
@@ -2364,30 +2560,30 @@
           <w:szCs w:val="24"/>
           <w:highlight w:val="white"/>
         </w:rPr>
-        <w:t xml:space="preserve"> (cIdx &gt; 0) {</w:t>
-      </w:r>
-    </w:p>
-    <w:p>
-      <w:pPr>
-        <w:spacing w:beforeLines="0" w:afterLines="0"/>
-        <w:jc w:val="left"/>
-        <w:rPr>
-          <w:rFonts w:hint="default" w:ascii="Cascadia Mono" w:hAnsi="Cascadia Mono" w:eastAsia="Cascadia Mono"/>
-          <w:color w:val="000000"/>
-          <w:sz w:val="19"/>
-          <w:szCs w:val="24"/>
-          <w:highlight w:val="white"/>
-        </w:rPr>
-      </w:pPr>
-      <w:r>
-        <w:rPr>
-          <w:rFonts w:hint="default" w:ascii="Cascadia Mono" w:hAnsi="Cascadia Mono" w:eastAsia="Cascadia Mono"/>
-          <w:color w:val="000000"/>
-          <w:sz w:val="19"/>
-          <w:szCs w:val="24"/>
-          <w:highlight w:val="white"/>
-        </w:rPr>
-        <w:t xml:space="preserve">                w[n][cIdx] = </w:t>
+        <w:t xml:space="preserve"> (charIndex &gt; 0) {</w:t>
+      </w:r>
+    </w:p>
+    <w:p>
+      <w:pPr>
+        <w:spacing w:beforeLines="0" w:afterLines="0"/>
+        <w:jc w:val="left"/>
+        <w:rPr>
+          <w:rFonts w:hint="default" w:ascii="Cascadia Mono" w:hAnsi="Cascadia Mono" w:eastAsia="Cascadia Mono"/>
+          <w:color w:val="000000"/>
+          <w:sz w:val="19"/>
+          <w:szCs w:val="24"/>
+          <w:highlight w:val="white"/>
+        </w:rPr>
+      </w:pPr>
+      <w:r>
+        <w:rPr>
+          <w:rFonts w:hint="default" w:ascii="Cascadia Mono" w:hAnsi="Cascadia Mono" w:eastAsia="Cascadia Mono"/>
+          <w:color w:val="000000"/>
+          <w:sz w:val="19"/>
+          <w:szCs w:val="24"/>
+          <w:highlight w:val="white"/>
+        </w:rPr>
+        <w:t xml:space="preserve">                words[wordCount][charIndex] = </w:t>
       </w:r>
       <w:r>
         <w:rPr>
@@ -2463,7 +2659,7 @@
           <w:szCs w:val="24"/>
           <w:highlight w:val="white"/>
         </w:rPr>
-        <w:t xml:space="preserve"> curA = 0;</w:t>
+        <w:t xml:space="preserve"> currentACount = 0;</w:t>
       </w:r>
     </w:p>
     <w:p>
@@ -2526,7 +2722,7 @@
           <w:szCs w:val="24"/>
           <w:highlight w:val="white"/>
         </w:rPr>
-        <w:t xml:space="preserve"> k = 0; w[n][k]; k++) {</w:t>
+        <w:t xml:space="preserve"> k = 0; words[wordCount][k]; k++) {</w:t>
       </w:r>
     </w:p>
     <w:p>
@@ -2589,7 +2785,7 @@
           <w:szCs w:val="24"/>
           <w:highlight w:val="white"/>
         </w:rPr>
-        <w:t xml:space="preserve"> c = w[n][k];</w:t>
+        <w:t xml:space="preserve"> character = words[wordCount][k];</w:t>
       </w:r>
     </w:p>
     <w:p>
@@ -2632,7 +2828,7 @@
           <w:szCs w:val="24"/>
           <w:highlight w:val="white"/>
         </w:rPr>
-        <w:t xml:space="preserve"> (c == </w:t>
+        <w:t xml:space="preserve"> (character == </w:t>
       </w:r>
       <w:r>
         <w:rPr>
@@ -2652,7 +2848,7 @@
           <w:szCs w:val="24"/>
           <w:highlight w:val="white"/>
         </w:rPr>
-        <w:t xml:space="preserve"> || c == </w:t>
+        <w:t xml:space="preserve"> || character == </w:t>
       </w:r>
       <w:r>
         <w:rPr>
@@ -2672,7 +2868,76 @@
           <w:szCs w:val="24"/>
           <w:highlight w:val="white"/>
         </w:rPr>
-        <w:t xml:space="preserve"> || c == 224 || c == 192) curA++;</w:t>
+        <w:t xml:space="preserve"> ||</w:t>
+      </w:r>
+    </w:p>
+    <w:p>
+      <w:pPr>
+        <w:spacing w:beforeLines="0" w:afterLines="0"/>
+        <w:jc w:val="left"/>
+        <w:rPr>
+          <w:rFonts w:hint="default" w:ascii="Cascadia Mono" w:hAnsi="Cascadia Mono" w:eastAsia="Cascadia Mono"/>
+          <w:color w:val="000000"/>
+          <w:sz w:val="19"/>
+          <w:szCs w:val="24"/>
+          <w:highlight w:val="white"/>
+        </w:rPr>
+      </w:pPr>
+      <w:r>
+        <w:rPr>
+          <w:rFonts w:hint="default" w:ascii="Cascadia Mono" w:hAnsi="Cascadia Mono" w:eastAsia="Cascadia Mono"/>
+          <w:color w:val="000000"/>
+          <w:sz w:val="19"/>
+          <w:szCs w:val="24"/>
+          <w:highlight w:val="white"/>
+        </w:rPr>
+        <w:t xml:space="preserve">                        character == 224 || character == 192) {</w:t>
+      </w:r>
+    </w:p>
+    <w:p>
+      <w:pPr>
+        <w:spacing w:beforeLines="0" w:afterLines="0"/>
+        <w:jc w:val="left"/>
+        <w:rPr>
+          <w:rFonts w:hint="default" w:ascii="Cascadia Mono" w:hAnsi="Cascadia Mono" w:eastAsia="Cascadia Mono"/>
+          <w:color w:val="000000"/>
+          <w:sz w:val="19"/>
+          <w:szCs w:val="24"/>
+          <w:highlight w:val="white"/>
+        </w:rPr>
+      </w:pPr>
+      <w:r>
+        <w:rPr>
+          <w:rFonts w:hint="default" w:ascii="Cascadia Mono" w:hAnsi="Cascadia Mono" w:eastAsia="Cascadia Mono"/>
+          <w:color w:val="000000"/>
+          <w:sz w:val="19"/>
+          <w:szCs w:val="24"/>
+          <w:highlight w:val="white"/>
+        </w:rPr>
+        <w:t xml:space="preserve">                        currentACount++;</w:t>
+      </w:r>
+    </w:p>
+    <w:p>
+      <w:pPr>
+        <w:spacing w:beforeLines="0" w:afterLines="0"/>
+        <w:jc w:val="left"/>
+        <w:rPr>
+          <w:rFonts w:hint="default" w:ascii="Cascadia Mono" w:hAnsi="Cascadia Mono" w:eastAsia="Cascadia Mono"/>
+          <w:color w:val="000000"/>
+          <w:sz w:val="19"/>
+          <w:szCs w:val="24"/>
+          <w:highlight w:val="white"/>
+        </w:rPr>
+      </w:pPr>
+      <w:r>
+        <w:rPr>
+          <w:rFonts w:hint="default" w:ascii="Cascadia Mono" w:hAnsi="Cascadia Mono" w:eastAsia="Cascadia Mono"/>
+          <w:color w:val="000000"/>
+          <w:sz w:val="19"/>
+          <w:szCs w:val="24"/>
+          <w:highlight w:val="white"/>
+        </w:rPr>
+        <w:t xml:space="preserve">                    }</w:t>
       </w:r>
     </w:p>
     <w:p>
@@ -2751,76 +3016,76 @@
           <w:szCs w:val="24"/>
           <w:highlight w:val="white"/>
         </w:rPr>
-        <w:t xml:space="preserve"> (curA &gt; maxA) {</w:t>
-      </w:r>
-    </w:p>
-    <w:p>
-      <w:pPr>
-        <w:spacing w:beforeLines="0" w:afterLines="0"/>
-        <w:jc w:val="left"/>
-        <w:rPr>
-          <w:rFonts w:hint="default" w:ascii="Cascadia Mono" w:hAnsi="Cascadia Mono" w:eastAsia="Cascadia Mono"/>
-          <w:color w:val="000000"/>
-          <w:sz w:val="19"/>
-          <w:szCs w:val="24"/>
-          <w:highlight w:val="white"/>
-        </w:rPr>
-      </w:pPr>
-      <w:r>
-        <w:rPr>
-          <w:rFonts w:hint="default" w:ascii="Cascadia Mono" w:hAnsi="Cascadia Mono" w:eastAsia="Cascadia Mono"/>
-          <w:color w:val="000000"/>
-          <w:sz w:val="19"/>
-          <w:szCs w:val="24"/>
-          <w:highlight w:val="white"/>
-        </w:rPr>
-        <w:t xml:space="preserve">                    maxA = curA;</w:t>
-      </w:r>
-    </w:p>
-    <w:p>
-      <w:pPr>
-        <w:spacing w:beforeLines="0" w:afterLines="0"/>
-        <w:jc w:val="left"/>
-        <w:rPr>
-          <w:rFonts w:hint="default" w:ascii="Cascadia Mono" w:hAnsi="Cascadia Mono" w:eastAsia="Cascadia Mono"/>
-          <w:color w:val="000000"/>
-          <w:sz w:val="19"/>
-          <w:szCs w:val="24"/>
-          <w:highlight w:val="white"/>
-        </w:rPr>
-      </w:pPr>
-      <w:r>
-        <w:rPr>
-          <w:rFonts w:hint="default" w:ascii="Cascadia Mono" w:hAnsi="Cascadia Mono" w:eastAsia="Cascadia Mono"/>
-          <w:color w:val="000000"/>
-          <w:sz w:val="19"/>
-          <w:szCs w:val="24"/>
-          <w:highlight w:val="white"/>
-        </w:rPr>
-        <w:t xml:space="preserve">                    finalLine = lineCnt;</w:t>
-      </w:r>
-    </w:p>
-    <w:p>
-      <w:pPr>
-        <w:spacing w:beforeLines="0" w:afterLines="0"/>
-        <w:jc w:val="left"/>
-        <w:rPr>
-          <w:rFonts w:hint="default" w:ascii="Cascadia Mono" w:hAnsi="Cascadia Mono" w:eastAsia="Cascadia Mono"/>
-          <w:color w:val="000000"/>
-          <w:sz w:val="19"/>
-          <w:szCs w:val="24"/>
-          <w:highlight w:val="white"/>
-        </w:rPr>
-      </w:pPr>
-      <w:r>
-        <w:rPr>
-          <w:rFonts w:hint="default" w:ascii="Cascadia Mono" w:hAnsi="Cascadia Mono" w:eastAsia="Cascadia Mono"/>
-          <w:color w:val="000000"/>
-          <w:sz w:val="19"/>
-          <w:szCs w:val="24"/>
-          <w:highlight w:val="white"/>
-        </w:rPr>
-        <w:t xml:space="preserve">                    finalWord = n + 1;</w:t>
+        <w:t xml:space="preserve"> (currentACount &gt; maxACount) {</w:t>
+      </w:r>
+    </w:p>
+    <w:p>
+      <w:pPr>
+        <w:spacing w:beforeLines="0" w:afterLines="0"/>
+        <w:jc w:val="left"/>
+        <w:rPr>
+          <w:rFonts w:hint="default" w:ascii="Cascadia Mono" w:hAnsi="Cascadia Mono" w:eastAsia="Cascadia Mono"/>
+          <w:color w:val="000000"/>
+          <w:sz w:val="19"/>
+          <w:szCs w:val="24"/>
+          <w:highlight w:val="white"/>
+        </w:rPr>
+      </w:pPr>
+      <w:r>
+        <w:rPr>
+          <w:rFonts w:hint="default" w:ascii="Cascadia Mono" w:hAnsi="Cascadia Mono" w:eastAsia="Cascadia Mono"/>
+          <w:color w:val="000000"/>
+          <w:sz w:val="19"/>
+          <w:szCs w:val="24"/>
+          <w:highlight w:val="white"/>
+        </w:rPr>
+        <w:t xml:space="preserve">                    maxACount = currentACount;</w:t>
+      </w:r>
+    </w:p>
+    <w:p>
+      <w:pPr>
+        <w:spacing w:beforeLines="0" w:afterLines="0"/>
+        <w:jc w:val="left"/>
+        <w:rPr>
+          <w:rFonts w:hint="default" w:ascii="Cascadia Mono" w:hAnsi="Cascadia Mono" w:eastAsia="Cascadia Mono"/>
+          <w:color w:val="000000"/>
+          <w:sz w:val="19"/>
+          <w:szCs w:val="24"/>
+          <w:highlight w:val="white"/>
+        </w:rPr>
+      </w:pPr>
+      <w:r>
+        <w:rPr>
+          <w:rFonts w:hint="default" w:ascii="Cascadia Mono" w:hAnsi="Cascadia Mono" w:eastAsia="Cascadia Mono"/>
+          <w:color w:val="000000"/>
+          <w:sz w:val="19"/>
+          <w:szCs w:val="24"/>
+          <w:highlight w:val="white"/>
+        </w:rPr>
+        <w:t xml:space="preserve">                    targetLineNumber = currentLineNumber;</w:t>
+      </w:r>
+    </w:p>
+    <w:p>
+      <w:pPr>
+        <w:spacing w:beforeLines="0" w:afterLines="0"/>
+        <w:jc w:val="left"/>
+        <w:rPr>
+          <w:rFonts w:hint="default" w:ascii="Cascadia Mono" w:hAnsi="Cascadia Mono" w:eastAsia="Cascadia Mono"/>
+          <w:color w:val="000000"/>
+          <w:sz w:val="19"/>
+          <w:szCs w:val="24"/>
+          <w:highlight w:val="white"/>
+        </w:rPr>
+      </w:pPr>
+      <w:r>
+        <w:rPr>
+          <w:rFonts w:hint="default" w:ascii="Cascadia Mono" w:hAnsi="Cascadia Mono" w:eastAsia="Cascadia Mono"/>
+          <w:color w:val="000000"/>
+          <w:sz w:val="19"/>
+          <w:szCs w:val="24"/>
+          <w:highlight w:val="white"/>
+        </w:rPr>
+        <w:t xml:space="preserve">                    targetWordPosition = wordCount + 1;</w:t>
       </w:r>
     </w:p>
     <w:p>
@@ -2858,15 +3123,51 @@
           <w:highlight w:val="white"/>
         </w:rPr>
       </w:pPr>
-      <w:r>
-        <w:rPr>
-          <w:rFonts w:hint="default" w:ascii="Cascadia Mono" w:hAnsi="Cascadia Mono" w:eastAsia="Cascadia Mono"/>
-          <w:color w:val="000000"/>
-          <w:sz w:val="19"/>
-          <w:szCs w:val="24"/>
-          <w:highlight w:val="white"/>
-        </w:rPr>
-        <w:t xml:space="preserve">                n++; cIdx = 0;</w:t>
+    </w:p>
+    <w:p>
+      <w:pPr>
+        <w:spacing w:beforeLines="0" w:afterLines="0"/>
+        <w:jc w:val="left"/>
+        <w:rPr>
+          <w:rFonts w:hint="default" w:ascii="Cascadia Mono" w:hAnsi="Cascadia Mono" w:eastAsia="Cascadia Mono"/>
+          <w:color w:val="000000"/>
+          <w:sz w:val="19"/>
+          <w:szCs w:val="24"/>
+          <w:highlight w:val="white"/>
+        </w:rPr>
+      </w:pPr>
+      <w:r>
+        <w:rPr>
+          <w:rFonts w:hint="default" w:ascii="Cascadia Mono" w:hAnsi="Cascadia Mono" w:eastAsia="Cascadia Mono"/>
+          <w:color w:val="000000"/>
+          <w:sz w:val="19"/>
+          <w:szCs w:val="24"/>
+          <w:highlight w:val="white"/>
+        </w:rPr>
+        <w:t xml:space="preserve">                wordCount++;</w:t>
+      </w:r>
+    </w:p>
+    <w:p>
+      <w:pPr>
+        <w:spacing w:beforeLines="0" w:afterLines="0"/>
+        <w:jc w:val="left"/>
+        <w:rPr>
+          <w:rFonts w:hint="default" w:ascii="Cascadia Mono" w:hAnsi="Cascadia Mono" w:eastAsia="Cascadia Mono"/>
+          <w:color w:val="000000"/>
+          <w:sz w:val="19"/>
+          <w:szCs w:val="24"/>
+          <w:highlight w:val="white"/>
+        </w:rPr>
+      </w:pPr>
+      <w:r>
+        <w:rPr>
+          <w:rFonts w:hint="default" w:ascii="Cascadia Mono" w:hAnsi="Cascadia Mono" w:eastAsia="Cascadia Mono"/>
+          <w:color w:val="000000"/>
+          <w:sz w:val="19"/>
+          <w:szCs w:val="24"/>
+          <w:highlight w:val="white"/>
+        </w:rPr>
+        <w:t xml:space="preserve">                charIndex = 0;</w:t>
       </w:r>
     </w:p>
     <w:p>
@@ -2904,6 +3205,19 @@
           <w:highlight w:val="white"/>
         </w:rPr>
       </w:pPr>
+    </w:p>
+    <w:p>
+      <w:pPr>
+        <w:spacing w:beforeLines="0" w:afterLines="0"/>
+        <w:jc w:val="left"/>
+        <w:rPr>
+          <w:rFonts w:hint="default" w:ascii="Cascadia Mono" w:hAnsi="Cascadia Mono" w:eastAsia="Cascadia Mono"/>
+          <w:color w:val="000000"/>
+          <w:sz w:val="19"/>
+          <w:szCs w:val="24"/>
+          <w:highlight w:val="white"/>
+        </w:rPr>
+      </w:pPr>
       <w:r>
         <w:rPr>
           <w:rFonts w:hint="default" w:ascii="Cascadia Mono" w:hAnsi="Cascadia Mono" w:eastAsia="Cascadia Mono"/>
@@ -2932,7 +3246,7 @@
           <w:szCs w:val="24"/>
           <w:highlight w:val="white"/>
         </w:rPr>
-        <w:t xml:space="preserve"> (line[i] == </w:t>
+        <w:t xml:space="preserve"> (lineBuffer[i] == </w:t>
       </w:r>
       <w:r>
         <w:rPr>
@@ -3051,7 +3365,7 @@
           <w:szCs w:val="24"/>
           <w:highlight w:val="white"/>
         </w:rPr>
-        <w:t xml:space="preserve"> dup = </w:t>
+        <w:t xml:space="preserve"> hasDuplicates = </w:t>
       </w:r>
       <w:r>
         <w:rPr>
@@ -3134,7 +3448,7 @@
           <w:szCs w:val="24"/>
           <w:highlight w:val="white"/>
         </w:rPr>
-        <w:t xml:space="preserve"> i = 0; i &lt; n; i++) {</w:t>
+        <w:t xml:space="preserve"> i = 0; i &lt; wordCount; i++) {</w:t>
       </w:r>
     </w:p>
     <w:p>
@@ -3197,7 +3511,7 @@
           <w:szCs w:val="24"/>
           <w:highlight w:val="white"/>
         </w:rPr>
-        <w:t xml:space="preserve"> j = i + 1; j &lt; n; j++) {</w:t>
+        <w:t xml:space="preserve"> j = i + 1; j &lt; wordCount; j++) {</w:t>
       </w:r>
     </w:p>
     <w:p>
@@ -3283,7 +3597,53 @@
           <w:szCs w:val="24"/>
           <w:highlight w:val="white"/>
         </w:rPr>
-        <w:t xml:space="preserve"> (w[i][k] &amp;&amp; w[i][k] == w[j][k]) k++;</w:t>
+        <w:t xml:space="preserve"> (words[i][k] &amp;&amp; words[i][k] == words[j][k]) {</w:t>
+      </w:r>
+    </w:p>
+    <w:p>
+      <w:pPr>
+        <w:spacing w:beforeLines="0" w:afterLines="0"/>
+        <w:jc w:val="left"/>
+        <w:rPr>
+          <w:rFonts w:hint="default" w:ascii="Cascadia Mono" w:hAnsi="Cascadia Mono" w:eastAsia="Cascadia Mono"/>
+          <w:color w:val="000000"/>
+          <w:sz w:val="19"/>
+          <w:szCs w:val="24"/>
+          <w:highlight w:val="white"/>
+        </w:rPr>
+      </w:pPr>
+      <w:r>
+        <w:rPr>
+          <w:rFonts w:hint="default" w:ascii="Cascadia Mono" w:hAnsi="Cascadia Mono" w:eastAsia="Cascadia Mono"/>
+          <w:color w:val="000000"/>
+          <w:sz w:val="19"/>
+          <w:szCs w:val="24"/>
+          <w:highlight w:val="white"/>
+        </w:rPr>
+        <w:t xml:space="preserve">                    k++;</w:t>
+      </w:r>
+    </w:p>
+    <w:p>
+      <w:pPr>
+        <w:spacing w:beforeLines="0" w:afterLines="0"/>
+        <w:jc w:val="left"/>
+        <w:rPr>
+          <w:rFonts w:hint="default" w:ascii="Cascadia Mono" w:hAnsi="Cascadia Mono" w:eastAsia="Cascadia Mono"/>
+          <w:color w:val="000000"/>
+          <w:sz w:val="19"/>
+          <w:szCs w:val="24"/>
+          <w:highlight w:val="white"/>
+        </w:rPr>
+      </w:pPr>
+      <w:r>
+        <w:rPr>
+          <w:rFonts w:hint="default" w:ascii="Cascadia Mono" w:hAnsi="Cascadia Mono" w:eastAsia="Cascadia Mono"/>
+          <w:color w:val="000000"/>
+          <w:sz w:val="19"/>
+          <w:szCs w:val="24"/>
+          <w:highlight w:val="white"/>
+        </w:rPr>
+        <w:t xml:space="preserve">                }</w:t>
       </w:r>
     </w:p>
     <w:p>
@@ -3326,7 +3686,7 @@
           <w:szCs w:val="24"/>
           <w:highlight w:val="white"/>
         </w:rPr>
-        <w:t xml:space="preserve"> (w[i][k] == </w:t>
+        <w:t xml:space="preserve"> (words[i][k] == </w:t>
       </w:r>
       <w:r>
         <w:rPr>
@@ -3346,7 +3706,7 @@
           <w:szCs w:val="24"/>
           <w:highlight w:val="white"/>
         </w:rPr>
-        <w:t xml:space="preserve"> &amp;&amp; w[j][k] == </w:t>
+        <w:t xml:space="preserve"> &amp;&amp; words[j][k] == </w:t>
       </w:r>
       <w:r>
         <w:rPr>
@@ -3366,7 +3726,30 @@
           <w:szCs w:val="24"/>
           <w:highlight w:val="white"/>
         </w:rPr>
-        <w:t xml:space="preserve">) dup = </w:t>
+        <w:t>) {</w:t>
+      </w:r>
+    </w:p>
+    <w:p>
+      <w:pPr>
+        <w:spacing w:beforeLines="0" w:afterLines="0"/>
+        <w:jc w:val="left"/>
+        <w:rPr>
+          <w:rFonts w:hint="default" w:ascii="Cascadia Mono" w:hAnsi="Cascadia Mono" w:eastAsia="Cascadia Mono"/>
+          <w:color w:val="000000"/>
+          <w:sz w:val="19"/>
+          <w:szCs w:val="24"/>
+          <w:highlight w:val="white"/>
+        </w:rPr>
+      </w:pPr>
+      <w:r>
+        <w:rPr>
+          <w:rFonts w:hint="default" w:ascii="Cascadia Mono" w:hAnsi="Cascadia Mono" w:eastAsia="Cascadia Mono"/>
+          <w:color w:val="000000"/>
+          <w:sz w:val="19"/>
+          <w:szCs w:val="24"/>
+          <w:highlight w:val="white"/>
+        </w:rPr>
+        <w:t xml:space="preserve">                    hasDuplicates = </w:t>
       </w:r>
       <w:r>
         <w:rPr>
@@ -3409,6 +3792,29 @@
           <w:szCs w:val="24"/>
           <w:highlight w:val="white"/>
         </w:rPr>
+        <w:t xml:space="preserve">                }</w:t>
+      </w:r>
+    </w:p>
+    <w:p>
+      <w:pPr>
+        <w:spacing w:beforeLines="0" w:afterLines="0"/>
+        <w:jc w:val="left"/>
+        <w:rPr>
+          <w:rFonts w:hint="default" w:ascii="Cascadia Mono" w:hAnsi="Cascadia Mono" w:eastAsia="Cascadia Mono"/>
+          <w:color w:val="000000"/>
+          <w:sz w:val="19"/>
+          <w:szCs w:val="24"/>
+          <w:highlight w:val="white"/>
+        </w:rPr>
+      </w:pPr>
+      <w:r>
+        <w:rPr>
+          <w:rFonts w:hint="default" w:ascii="Cascadia Mono" w:hAnsi="Cascadia Mono" w:eastAsia="Cascadia Mono"/>
+          <w:color w:val="000000"/>
+          <w:sz w:val="19"/>
+          <w:szCs w:val="24"/>
+          <w:highlight w:val="white"/>
+        </w:rPr>
         <w:t xml:space="preserve">            }</w:t>
       </w:r>
     </w:p>
@@ -3488,7 +3894,30 @@
           <w:szCs w:val="24"/>
           <w:highlight w:val="white"/>
         </w:rPr>
-        <w:t xml:space="preserve"> (dup) fout </w:t>
+        <w:t xml:space="preserve"> (hasDuplicates) {</w:t>
+      </w:r>
+    </w:p>
+    <w:p>
+      <w:pPr>
+        <w:spacing w:beforeLines="0" w:afterLines="0"/>
+        <w:jc w:val="left"/>
+        <w:rPr>
+          <w:rFonts w:hint="default" w:ascii="Cascadia Mono" w:hAnsi="Cascadia Mono" w:eastAsia="Cascadia Mono"/>
+          <w:color w:val="000000"/>
+          <w:sz w:val="19"/>
+          <w:szCs w:val="24"/>
+          <w:highlight w:val="white"/>
+        </w:rPr>
+      </w:pPr>
+      <w:r>
+        <w:rPr>
+          <w:rFonts w:hint="default" w:ascii="Cascadia Mono" w:hAnsi="Cascadia Mono" w:eastAsia="Cascadia Mono"/>
+          <w:color w:val="000000"/>
+          <w:sz w:val="19"/>
+          <w:szCs w:val="24"/>
+          <w:highlight w:val="white"/>
+        </w:rPr>
+        <w:t xml:space="preserve">            outputFile </w:t>
       </w:r>
       <w:r>
         <w:rPr>
@@ -3508,7 +3937,7 @@
           <w:szCs w:val="24"/>
           <w:highlight w:val="white"/>
         </w:rPr>
-        <w:t xml:space="preserve"> line </w:t>
+        <w:t xml:space="preserve"> lineBuffer </w:t>
       </w:r>
       <w:r>
         <w:rPr>
@@ -3551,6 +3980,29 @@
           <w:szCs w:val="24"/>
           <w:highlight w:val="white"/>
         </w:rPr>
+        <w:t xml:space="preserve">        }</w:t>
+      </w:r>
+    </w:p>
+    <w:p>
+      <w:pPr>
+        <w:spacing w:beforeLines="0" w:afterLines="0"/>
+        <w:jc w:val="left"/>
+        <w:rPr>
+          <w:rFonts w:hint="default" w:ascii="Cascadia Mono" w:hAnsi="Cascadia Mono" w:eastAsia="Cascadia Mono"/>
+          <w:color w:val="000000"/>
+          <w:sz w:val="19"/>
+          <w:szCs w:val="24"/>
+          <w:highlight w:val="white"/>
+        </w:rPr>
+      </w:pPr>
+      <w:r>
+        <w:rPr>
+          <w:rFonts w:hint="default" w:ascii="Cascadia Mono" w:hAnsi="Cascadia Mono" w:eastAsia="Cascadia Mono"/>
+          <w:color w:val="000000"/>
+          <w:sz w:val="19"/>
+          <w:szCs w:val="24"/>
+          <w:highlight w:val="white"/>
+        </w:rPr>
         <w:t xml:space="preserve">    }</w:t>
       </w:r>
     </w:p>
@@ -3617,7 +4069,7 @@
           <w:szCs w:val="24"/>
           <w:highlight w:val="white"/>
         </w:rPr>
-        <w:t>"Кол-во а: "</w:t>
+        <w:t>"Количество букв 'а': "</w:t>
       </w:r>
       <w:r>
         <w:rPr>
@@ -3647,7 +4099,7 @@
           <w:szCs w:val="24"/>
           <w:highlight w:val="white"/>
         </w:rPr>
-        <w:t xml:space="preserve"> maxA </w:t>
+        <w:t xml:space="preserve"> maxACount </w:t>
       </w:r>
       <w:r>
         <w:rPr>
@@ -3707,7 +4159,7 @@
           <w:szCs w:val="24"/>
           <w:highlight w:val="white"/>
         </w:rPr>
-        <w:t xml:space="preserve"> finalLine </w:t>
+        <w:t xml:space="preserve"> targetLineNumber </w:t>
       </w:r>
       <w:r>
         <w:rPr>
@@ -3767,7 +4219,7 @@
           <w:szCs w:val="24"/>
           <w:highlight w:val="white"/>
         </w:rPr>
-        <w:t xml:space="preserve"> finalWord </w:t>
+        <w:t xml:space="preserve"> targetWordPosition </w:t>
       </w:r>
       <w:r>
         <w:rPr>
@@ -3823,31 +4275,44 @@
           <w:szCs w:val="24"/>
           <w:highlight w:val="white"/>
         </w:rPr>
-        <w:t xml:space="preserve">    fin.close(); </w:t>
-      </w:r>
-    </w:p>
-    <w:p>
-      <w:pPr>
-        <w:spacing w:beforeLines="0" w:afterLines="0"/>
-        <w:jc w:val="left"/>
-        <w:rPr>
-          <w:rFonts w:hint="default" w:ascii="Cascadia Mono" w:hAnsi="Cascadia Mono" w:eastAsia="Cascadia Mono"/>
-          <w:color w:val="000000"/>
-          <w:sz w:val="19"/>
-          <w:szCs w:val="24"/>
-          <w:highlight w:val="white"/>
-        </w:rPr>
-      </w:pPr>
-      <w:r>
-        <w:rPr>
-          <w:rFonts w:hint="default" w:ascii="Cascadia Mono" w:hAnsi="Cascadia Mono" w:eastAsia="Cascadia Mono"/>
-          <w:color w:val="000000"/>
-          <w:sz w:val="19"/>
-          <w:szCs w:val="24"/>
-          <w:highlight w:val="white"/>
-        </w:rPr>
-        <w:t xml:space="preserve">    fout.close();</w:t>
-      </w:r>
+        <w:t xml:space="preserve">    inputFile.close();</w:t>
+      </w:r>
+    </w:p>
+    <w:p>
+      <w:pPr>
+        <w:spacing w:beforeLines="0" w:afterLines="0"/>
+        <w:jc w:val="left"/>
+        <w:rPr>
+          <w:rFonts w:hint="default" w:ascii="Cascadia Mono" w:hAnsi="Cascadia Mono" w:eastAsia="Cascadia Mono"/>
+          <w:color w:val="000000"/>
+          <w:sz w:val="19"/>
+          <w:szCs w:val="24"/>
+          <w:highlight w:val="white"/>
+        </w:rPr>
+      </w:pPr>
+      <w:r>
+        <w:rPr>
+          <w:rFonts w:hint="default" w:ascii="Cascadia Mono" w:hAnsi="Cascadia Mono" w:eastAsia="Cascadia Mono"/>
+          <w:color w:val="000000"/>
+          <w:sz w:val="19"/>
+          <w:szCs w:val="24"/>
+          <w:highlight w:val="white"/>
+        </w:rPr>
+        <w:t xml:space="preserve">    outputFile.close();</w:t>
+      </w:r>
+    </w:p>
+    <w:p>
+      <w:pPr>
+        <w:spacing w:beforeLines="0" w:afterLines="0"/>
+        <w:jc w:val="left"/>
+        <w:rPr>
+          <w:rFonts w:hint="default" w:ascii="Cascadia Mono" w:hAnsi="Cascadia Mono" w:eastAsia="Cascadia Mono"/>
+          <w:color w:val="000000"/>
+          <w:sz w:val="19"/>
+          <w:szCs w:val="24"/>
+          <w:highlight w:val="white"/>
+        </w:rPr>
+      </w:pPr>
     </w:p>
     <w:p>
       <w:pPr>
@@ -3899,7 +4364,6 @@
           <w:color w:val="000000"/>
           <w:sz w:val="28"/>
           <w:szCs w:val="28"/>
-          <w:lang w:val="en-US"/>
         </w:rPr>
       </w:pPr>
       <w:r>
@@ -3912,16 +4376,6 @@
         </w:rPr>
         <w:t>}</w:t>
       </w:r>
-    </w:p>
-    <w:p>
-      <w:pPr>
-        <w:rPr>
-          <w:rFonts w:hint="default" w:ascii="Times New Roman" w:hAnsi="Times New Roman" w:cs="Times New Roman"/>
-          <w:color w:val="000000"/>
-          <w:sz w:val="28"/>
-          <w:szCs w:val="28"/>
-        </w:rPr>
-      </w:pPr>
     </w:p>
     <w:p>
       <w:pPr>
@@ -4253,6 +4707,19 @@
           <w:highlight w:val="white"/>
         </w:rPr>
       </w:pPr>
+    </w:p>
+    <w:p>
+      <w:pPr>
+        <w:spacing w:beforeLines="0" w:afterLines="0"/>
+        <w:jc w:val="left"/>
+        <w:rPr>
+          <w:rFonts w:hint="default" w:ascii="Cascadia Mono" w:hAnsi="Cascadia Mono" w:eastAsia="Cascadia Mono"/>
+          <w:color w:val="000000"/>
+          <w:sz w:val="19"/>
+          <w:szCs w:val="24"/>
+          <w:highlight w:val="white"/>
+        </w:rPr>
+      </w:pPr>
       <w:r>
         <w:rPr>
           <w:rFonts w:hint="default" w:ascii="Cascadia Mono" w:hAnsi="Cascadia Mono" w:eastAsia="Cascadia Mono"/>
@@ -4281,7 +4748,7 @@
           <w:szCs w:val="24"/>
           <w:highlight w:val="white"/>
         </w:rPr>
-        <w:t xml:space="preserve"> s[1000], p1[1000], p2[1000];</w:t>
+        <w:t xml:space="preserve"> inputString[1000];</w:t>
       </w:r>
     </w:p>
     <w:p>
@@ -4314,6 +4781,105 @@
           <w:szCs w:val="24"/>
           <w:highlight w:val="white"/>
         </w:rPr>
+        <w:t>char</w:t>
+      </w:r>
+      <w:r>
+        <w:rPr>
+          <w:rFonts w:hint="default" w:ascii="Cascadia Mono" w:hAnsi="Cascadia Mono" w:eastAsia="Cascadia Mono"/>
+          <w:color w:val="000000"/>
+          <w:sz w:val="19"/>
+          <w:szCs w:val="24"/>
+          <w:highlight w:val="white"/>
+        </w:rPr>
+        <w:t xml:space="preserve"> firstPart[1000];</w:t>
+      </w:r>
+    </w:p>
+    <w:p>
+      <w:pPr>
+        <w:spacing w:beforeLines="0" w:afterLines="0"/>
+        <w:jc w:val="left"/>
+        <w:rPr>
+          <w:rFonts w:hint="default" w:ascii="Cascadia Mono" w:hAnsi="Cascadia Mono" w:eastAsia="Cascadia Mono"/>
+          <w:color w:val="000000"/>
+          <w:sz w:val="19"/>
+          <w:szCs w:val="24"/>
+          <w:highlight w:val="white"/>
+        </w:rPr>
+      </w:pPr>
+      <w:r>
+        <w:rPr>
+          <w:rFonts w:hint="default" w:ascii="Cascadia Mono" w:hAnsi="Cascadia Mono" w:eastAsia="Cascadia Mono"/>
+          <w:color w:val="000000"/>
+          <w:sz w:val="19"/>
+          <w:szCs w:val="24"/>
+          <w:highlight w:val="white"/>
+        </w:rPr>
+        <w:t xml:space="preserve">    </w:t>
+      </w:r>
+      <w:r>
+        <w:rPr>
+          <w:rFonts w:hint="default" w:ascii="Cascadia Mono" w:hAnsi="Cascadia Mono" w:eastAsia="Cascadia Mono"/>
+          <w:color w:val="0000FF"/>
+          <w:sz w:val="19"/>
+          <w:szCs w:val="24"/>
+          <w:highlight w:val="white"/>
+        </w:rPr>
+        <w:t>char</w:t>
+      </w:r>
+      <w:r>
+        <w:rPr>
+          <w:rFonts w:hint="default" w:ascii="Cascadia Mono" w:hAnsi="Cascadia Mono" w:eastAsia="Cascadia Mono"/>
+          <w:color w:val="000000"/>
+          <w:sz w:val="19"/>
+          <w:szCs w:val="24"/>
+          <w:highlight w:val="white"/>
+        </w:rPr>
+        <w:t xml:space="preserve"> secondPart[1000];</w:t>
+      </w:r>
+    </w:p>
+    <w:p>
+      <w:pPr>
+        <w:spacing w:beforeLines="0" w:afterLines="0"/>
+        <w:jc w:val="left"/>
+        <w:rPr>
+          <w:rFonts w:hint="default" w:ascii="Cascadia Mono" w:hAnsi="Cascadia Mono" w:eastAsia="Cascadia Mono"/>
+          <w:color w:val="000000"/>
+          <w:sz w:val="19"/>
+          <w:szCs w:val="24"/>
+          <w:highlight w:val="white"/>
+        </w:rPr>
+      </w:pPr>
+    </w:p>
+    <w:p>
+      <w:pPr>
+        <w:spacing w:beforeLines="0" w:afterLines="0"/>
+        <w:jc w:val="left"/>
+        <w:rPr>
+          <w:rFonts w:hint="default" w:ascii="Cascadia Mono" w:hAnsi="Cascadia Mono" w:eastAsia="Cascadia Mono"/>
+          <w:color w:val="000000"/>
+          <w:sz w:val="19"/>
+          <w:szCs w:val="24"/>
+          <w:highlight w:val="white"/>
+        </w:rPr>
+      </w:pPr>
+      <w:r>
+        <w:rPr>
+          <w:rFonts w:hint="default" w:ascii="Cascadia Mono" w:hAnsi="Cascadia Mono" w:eastAsia="Cascadia Mono"/>
+          <w:color w:val="000000"/>
+          <w:sz w:val="19"/>
+          <w:szCs w:val="24"/>
+          <w:highlight w:val="white"/>
+        </w:rPr>
+        <w:t xml:space="preserve">    </w:t>
+      </w:r>
+      <w:r>
+        <w:rPr>
+          <w:rFonts w:hint="default" w:ascii="Cascadia Mono" w:hAnsi="Cascadia Mono" w:eastAsia="Cascadia Mono"/>
+          <w:color w:val="0000FF"/>
+          <w:sz w:val="19"/>
+          <w:szCs w:val="24"/>
+          <w:highlight w:val="white"/>
+        </w:rPr>
         <w:t>int</w:t>
       </w:r>
       <w:r>
@@ -4324,7 +4890,50 @@
           <w:szCs w:val="24"/>
           <w:highlight w:val="white"/>
         </w:rPr>
-        <w:t xml:space="preserve"> k, i, j;</w:t>
+        <w:t xml:space="preserve"> splitPosition; </w:t>
+      </w:r>
+    </w:p>
+    <w:p>
+      <w:pPr>
+        <w:spacing w:beforeLines="0" w:afterLines="0"/>
+        <w:jc w:val="left"/>
+        <w:rPr>
+          <w:rFonts w:hint="default" w:ascii="Cascadia Mono" w:hAnsi="Cascadia Mono" w:eastAsia="Cascadia Mono"/>
+          <w:color w:val="000000"/>
+          <w:sz w:val="19"/>
+          <w:szCs w:val="24"/>
+          <w:highlight w:val="white"/>
+        </w:rPr>
+      </w:pPr>
+      <w:r>
+        <w:rPr>
+          <w:rFonts w:hint="default" w:ascii="Cascadia Mono" w:hAnsi="Cascadia Mono" w:eastAsia="Cascadia Mono"/>
+          <w:color w:val="000000"/>
+          <w:sz w:val="19"/>
+          <w:szCs w:val="24"/>
+          <w:highlight w:val="white"/>
+        </w:rPr>
+        <w:t xml:space="preserve">    </w:t>
+      </w:r>
+      <w:r>
+        <w:rPr>
+          <w:rFonts w:hint="default" w:ascii="Cascadia Mono" w:hAnsi="Cascadia Mono" w:eastAsia="Cascadia Mono"/>
+          <w:color w:val="0000FF"/>
+          <w:sz w:val="19"/>
+          <w:szCs w:val="24"/>
+          <w:highlight w:val="white"/>
+        </w:rPr>
+        <w:t>int</w:t>
+      </w:r>
+      <w:r>
+        <w:rPr>
+          <w:rFonts w:hint="default" w:ascii="Cascadia Mono" w:hAnsi="Cascadia Mono" w:eastAsia="Cascadia Mono"/>
+          <w:color w:val="000000"/>
+          <w:sz w:val="19"/>
+          <w:szCs w:val="24"/>
+          <w:highlight w:val="white"/>
+        </w:rPr>
+        <w:t xml:space="preserve"> sourceIndex, targetIndex;  </w:t>
       </w:r>
     </w:p>
     <w:p>
@@ -4423,21 +5032,8 @@
           <w:szCs w:val="24"/>
           <w:highlight w:val="white"/>
         </w:rPr>
-        <w:t xml:space="preserve">    cin.getline(s, 1000);</w:t>
-      </w:r>
-    </w:p>
-    <w:p>
-      <w:pPr>
-        <w:spacing w:beforeLines="0" w:afterLines="0"/>
-        <w:jc w:val="left"/>
-        <w:rPr>
-          <w:rFonts w:hint="default" w:ascii="Cascadia Mono" w:hAnsi="Cascadia Mono" w:eastAsia="Cascadia Mono"/>
-          <w:color w:val="000000"/>
-          <w:sz w:val="19"/>
-          <w:szCs w:val="24"/>
-          <w:highlight w:val="white"/>
-        </w:rPr>
-      </w:pPr>
+        <w:t xml:space="preserve">    cin.getline(inputString, 1000);</w:t>
+      </w:r>
     </w:p>
     <w:p>
       <w:pPr>
@@ -4479,7 +5075,7 @@
           <w:szCs w:val="24"/>
           <w:highlight w:val="white"/>
         </w:rPr>
-        <w:t xml:space="preserve"> fout(</w:t>
+        <w:t xml:space="preserve"> outputFile(</w:t>
       </w:r>
       <w:r>
         <w:rPr>
@@ -4522,7 +5118,7 @@
           <w:szCs w:val="24"/>
           <w:highlight w:val="white"/>
         </w:rPr>
-        <w:t xml:space="preserve">    fout </w:t>
+        <w:t xml:space="preserve">    outputFile </w:t>
       </w:r>
       <w:r>
         <w:rPr>
@@ -4542,30 +5138,30 @@
           <w:szCs w:val="24"/>
           <w:highlight w:val="white"/>
         </w:rPr>
-        <w:t xml:space="preserve"> s;</w:t>
-      </w:r>
-    </w:p>
-    <w:p>
-      <w:pPr>
-        <w:spacing w:beforeLines="0" w:afterLines="0"/>
-        <w:jc w:val="left"/>
-        <w:rPr>
-          <w:rFonts w:hint="default" w:ascii="Cascadia Mono" w:hAnsi="Cascadia Mono" w:eastAsia="Cascadia Mono"/>
-          <w:color w:val="000000"/>
-          <w:sz w:val="19"/>
-          <w:szCs w:val="24"/>
-          <w:highlight w:val="white"/>
-        </w:rPr>
-      </w:pPr>
-      <w:r>
-        <w:rPr>
-          <w:rFonts w:hint="default" w:ascii="Cascadia Mono" w:hAnsi="Cascadia Mono" w:eastAsia="Cascadia Mono"/>
-          <w:color w:val="000000"/>
-          <w:sz w:val="19"/>
-          <w:szCs w:val="24"/>
-          <w:highlight w:val="white"/>
-        </w:rPr>
-        <w:t xml:space="preserve">    fout.close();</w:t>
+        <w:t xml:space="preserve"> inputString;</w:t>
+      </w:r>
+    </w:p>
+    <w:p>
+      <w:pPr>
+        <w:spacing w:beforeLines="0" w:afterLines="0"/>
+        <w:jc w:val="left"/>
+        <w:rPr>
+          <w:rFonts w:hint="default" w:ascii="Cascadia Mono" w:hAnsi="Cascadia Mono" w:eastAsia="Cascadia Mono"/>
+          <w:color w:val="000000"/>
+          <w:sz w:val="19"/>
+          <w:szCs w:val="24"/>
+          <w:highlight w:val="white"/>
+        </w:rPr>
+      </w:pPr>
+      <w:r>
+        <w:rPr>
+          <w:rFonts w:hint="default" w:ascii="Cascadia Mono" w:hAnsi="Cascadia Mono" w:eastAsia="Cascadia Mono"/>
+          <w:color w:val="000000"/>
+          <w:sz w:val="19"/>
+          <w:szCs w:val="24"/>
+          <w:highlight w:val="white"/>
+        </w:rPr>
+        <w:t xml:space="preserve">    outputFile.close();</w:t>
       </w:r>
     </w:p>
     <w:p>
@@ -4621,7 +5217,7 @@
           <w:szCs w:val="24"/>
           <w:highlight w:val="white"/>
         </w:rPr>
-        <w:t xml:space="preserve"> fin(</w:t>
+        <w:t xml:space="preserve"> inputFile(</w:t>
       </w:r>
       <w:r>
         <w:rPr>
@@ -4664,30 +5260,30 @@
           <w:szCs w:val="24"/>
           <w:highlight w:val="white"/>
         </w:rPr>
-        <w:t xml:space="preserve">    fin.getline(s, 1000);</w:t>
-      </w:r>
-    </w:p>
-    <w:p>
-      <w:pPr>
-        <w:spacing w:beforeLines="0" w:afterLines="0"/>
-        <w:jc w:val="left"/>
-        <w:rPr>
-          <w:rFonts w:hint="default" w:ascii="Cascadia Mono" w:hAnsi="Cascadia Mono" w:eastAsia="Cascadia Mono"/>
-          <w:color w:val="000000"/>
-          <w:sz w:val="19"/>
-          <w:szCs w:val="24"/>
-          <w:highlight w:val="white"/>
-        </w:rPr>
-      </w:pPr>
-      <w:r>
-        <w:rPr>
-          <w:rFonts w:hint="default" w:ascii="Cascadia Mono" w:hAnsi="Cascadia Mono" w:eastAsia="Cascadia Mono"/>
-          <w:color w:val="000000"/>
-          <w:sz w:val="19"/>
-          <w:szCs w:val="24"/>
-          <w:highlight w:val="white"/>
-        </w:rPr>
-        <w:t xml:space="preserve">    fin.close();</w:t>
+        <w:t xml:space="preserve">    inputFile.getline(inputString, 1000);</w:t>
+      </w:r>
+    </w:p>
+    <w:p>
+      <w:pPr>
+        <w:spacing w:beforeLines="0" w:afterLines="0"/>
+        <w:jc w:val="left"/>
+        <w:rPr>
+          <w:rFonts w:hint="default" w:ascii="Cascadia Mono" w:hAnsi="Cascadia Mono" w:eastAsia="Cascadia Mono"/>
+          <w:color w:val="000000"/>
+          <w:sz w:val="19"/>
+          <w:szCs w:val="24"/>
+          <w:highlight w:val="white"/>
+        </w:rPr>
+      </w:pPr>
+      <w:r>
+        <w:rPr>
+          <w:rFonts w:hint="default" w:ascii="Cascadia Mono" w:hAnsi="Cascadia Mono" w:eastAsia="Cascadia Mono"/>
+          <w:color w:val="000000"/>
+          <w:sz w:val="19"/>
+          <w:szCs w:val="24"/>
+          <w:highlight w:val="white"/>
+        </w:rPr>
+        <w:t xml:space="preserve">    inputFile.close();</w:t>
       </w:r>
     </w:p>
     <w:p>
@@ -4753,7 +5349,7 @@
           <w:szCs w:val="24"/>
           <w:highlight w:val="white"/>
         </w:rPr>
-        <w:t>"Введите k: "</w:t>
+        <w:t>"Введите k (позиция разделения): "</w:t>
       </w:r>
       <w:r>
         <w:rPr>
@@ -4806,7 +5402,7 @@
           <w:szCs w:val="24"/>
           <w:highlight w:val="white"/>
         </w:rPr>
-        <w:t xml:space="preserve"> k;</w:t>
+        <w:t xml:space="preserve"> splitPosition;</w:t>
       </w:r>
     </w:p>
     <w:p>
@@ -4862,7 +5458,7 @@
           <w:szCs w:val="24"/>
           <w:highlight w:val="white"/>
         </w:rPr>
-        <w:t xml:space="preserve"> (i = 0; i &lt; k &amp;&amp; s[i] != </w:t>
+        <w:t xml:space="preserve"> (sourceIndex = 0; sourceIndex &lt; splitPosition &amp;&amp; inputString[sourceIndex] != </w:t>
       </w:r>
       <w:r>
         <w:rPr>
@@ -4882,30 +5478,30 @@
           <w:szCs w:val="24"/>
           <w:highlight w:val="white"/>
         </w:rPr>
-        <w:t>; i++) {</w:t>
-      </w:r>
-    </w:p>
-    <w:p>
-      <w:pPr>
-        <w:spacing w:beforeLines="0" w:afterLines="0"/>
-        <w:jc w:val="left"/>
-        <w:rPr>
-          <w:rFonts w:hint="default" w:ascii="Cascadia Mono" w:hAnsi="Cascadia Mono" w:eastAsia="Cascadia Mono"/>
-          <w:color w:val="000000"/>
-          <w:sz w:val="19"/>
-          <w:szCs w:val="24"/>
-          <w:highlight w:val="white"/>
-        </w:rPr>
-      </w:pPr>
-      <w:r>
-        <w:rPr>
-          <w:rFonts w:hint="default" w:ascii="Cascadia Mono" w:hAnsi="Cascadia Mono" w:eastAsia="Cascadia Mono"/>
-          <w:color w:val="000000"/>
-          <w:sz w:val="19"/>
-          <w:szCs w:val="24"/>
-          <w:highlight w:val="white"/>
-        </w:rPr>
-        <w:t xml:space="preserve">        p1[i] = s[i];</w:t>
+        <w:t>; sourceIndex++) {</w:t>
+      </w:r>
+    </w:p>
+    <w:p>
+      <w:pPr>
+        <w:spacing w:beforeLines="0" w:afterLines="0"/>
+        <w:jc w:val="left"/>
+        <w:rPr>
+          <w:rFonts w:hint="default" w:ascii="Cascadia Mono" w:hAnsi="Cascadia Mono" w:eastAsia="Cascadia Mono"/>
+          <w:color w:val="000000"/>
+          <w:sz w:val="19"/>
+          <w:szCs w:val="24"/>
+          <w:highlight w:val="white"/>
+        </w:rPr>
+      </w:pPr>
+      <w:r>
+        <w:rPr>
+          <w:rFonts w:hint="default" w:ascii="Cascadia Mono" w:hAnsi="Cascadia Mono" w:eastAsia="Cascadia Mono"/>
+          <w:color w:val="000000"/>
+          <w:sz w:val="19"/>
+          <w:szCs w:val="24"/>
+          <w:highlight w:val="white"/>
+        </w:rPr>
+        <w:t xml:space="preserve">        firstPart[sourceIndex] = inputString[sourceIndex];</w:t>
       </w:r>
     </w:p>
     <w:p>
@@ -4951,7 +5547,7 @@
           <w:szCs w:val="24"/>
           <w:highlight w:val="white"/>
         </w:rPr>
-        <w:t xml:space="preserve">    p1[i] = </w:t>
+        <w:t xml:space="preserve">    firstPart[sourceIndex] = </w:t>
       </w:r>
       <w:r>
         <w:rPr>
@@ -4971,7 +5567,7 @@
           <w:szCs w:val="24"/>
           <w:highlight w:val="white"/>
         </w:rPr>
-        <w:t>;</w:t>
+        <w:t xml:space="preserve">; </w:t>
       </w:r>
     </w:p>
     <w:p>
@@ -5027,7 +5623,7 @@
           <w:szCs w:val="24"/>
           <w:highlight w:val="white"/>
         </w:rPr>
-        <w:t xml:space="preserve"> (j = 0; s[i] != </w:t>
+        <w:t xml:space="preserve"> (targetIndex = 0; inputString[sourceIndex] != </w:t>
       </w:r>
       <w:r>
         <w:rPr>
@@ -5047,30 +5643,30 @@
           <w:szCs w:val="24"/>
           <w:highlight w:val="white"/>
         </w:rPr>
-        <w:t>; i++, j++) {</w:t>
-      </w:r>
-    </w:p>
-    <w:p>
-      <w:pPr>
-        <w:spacing w:beforeLines="0" w:afterLines="0"/>
-        <w:jc w:val="left"/>
-        <w:rPr>
-          <w:rFonts w:hint="default" w:ascii="Cascadia Mono" w:hAnsi="Cascadia Mono" w:eastAsia="Cascadia Mono"/>
-          <w:color w:val="000000"/>
-          <w:sz w:val="19"/>
-          <w:szCs w:val="24"/>
-          <w:highlight w:val="white"/>
-        </w:rPr>
-      </w:pPr>
-      <w:r>
-        <w:rPr>
-          <w:rFonts w:hint="default" w:ascii="Cascadia Mono" w:hAnsi="Cascadia Mono" w:eastAsia="Cascadia Mono"/>
-          <w:color w:val="000000"/>
-          <w:sz w:val="19"/>
-          <w:szCs w:val="24"/>
-          <w:highlight w:val="white"/>
-        </w:rPr>
-        <w:t xml:space="preserve">        p2[j] = s[i];</w:t>
+        <w:t>; sourceIndex++, targetIndex++) {</w:t>
+      </w:r>
+    </w:p>
+    <w:p>
+      <w:pPr>
+        <w:spacing w:beforeLines="0" w:afterLines="0"/>
+        <w:jc w:val="left"/>
+        <w:rPr>
+          <w:rFonts w:hint="default" w:ascii="Cascadia Mono" w:hAnsi="Cascadia Mono" w:eastAsia="Cascadia Mono"/>
+          <w:color w:val="000000"/>
+          <w:sz w:val="19"/>
+          <w:szCs w:val="24"/>
+          <w:highlight w:val="white"/>
+        </w:rPr>
+      </w:pPr>
+      <w:r>
+        <w:rPr>
+          <w:rFonts w:hint="default" w:ascii="Cascadia Mono" w:hAnsi="Cascadia Mono" w:eastAsia="Cascadia Mono"/>
+          <w:color w:val="000000"/>
+          <w:sz w:val="19"/>
+          <w:szCs w:val="24"/>
+          <w:highlight w:val="white"/>
+        </w:rPr>
+        <w:t xml:space="preserve">        secondPart[targetIndex] = inputString[sourceIndex];</w:t>
       </w:r>
     </w:p>
     <w:p>
@@ -5116,7 +5712,7 @@
           <w:szCs w:val="24"/>
           <w:highlight w:val="white"/>
         </w:rPr>
-        <w:t xml:space="preserve">    p2[j] = </w:t>
+        <w:t xml:space="preserve">    secondPart[targetIndex] = </w:t>
       </w:r>
       <w:r>
         <w:rPr>
@@ -5202,7 +5798,7 @@
           <w:szCs w:val="24"/>
           <w:highlight w:val="white"/>
         </w:rPr>
-        <w:t>"Часть 1: "</w:t>
+        <w:t>"Первая часть (первые "</w:t>
       </w:r>
       <w:r>
         <w:rPr>
@@ -5232,7 +5828,7 @@
           <w:szCs w:val="24"/>
           <w:highlight w:val="white"/>
         </w:rPr>
-        <w:t xml:space="preserve"> p1 </w:t>
+        <w:t xml:space="preserve"> splitPosition </w:t>
       </w:r>
       <w:r>
         <w:rPr>
@@ -5252,6 +5848,66 @@
           <w:szCs w:val="24"/>
           <w:highlight w:val="white"/>
         </w:rPr>
+        <w:t xml:space="preserve"> </w:t>
+      </w:r>
+      <w:r>
+        <w:rPr>
+          <w:rFonts w:hint="default" w:ascii="Cascadia Mono" w:hAnsi="Cascadia Mono" w:eastAsia="Cascadia Mono"/>
+          <w:color w:val="A31515"/>
+          <w:sz w:val="19"/>
+          <w:szCs w:val="24"/>
+          <w:highlight w:val="white"/>
+        </w:rPr>
+        <w:t>" символов): "</w:t>
+      </w:r>
+      <w:r>
+        <w:rPr>
+          <w:rFonts w:hint="default" w:ascii="Cascadia Mono" w:hAnsi="Cascadia Mono" w:eastAsia="Cascadia Mono"/>
+          <w:color w:val="000000"/>
+          <w:sz w:val="19"/>
+          <w:szCs w:val="24"/>
+          <w:highlight w:val="white"/>
+        </w:rPr>
+        <w:t xml:space="preserve"> </w:t>
+      </w:r>
+      <w:r>
+        <w:rPr>
+          <w:rFonts w:hint="default" w:ascii="Cascadia Mono" w:hAnsi="Cascadia Mono" w:eastAsia="Cascadia Mono"/>
+          <w:color w:val="008080"/>
+          <w:sz w:val="19"/>
+          <w:szCs w:val="24"/>
+          <w:highlight w:val="white"/>
+        </w:rPr>
+        <w:t>&lt;&lt;</w:t>
+      </w:r>
+      <w:r>
+        <w:rPr>
+          <w:rFonts w:hint="default" w:ascii="Cascadia Mono" w:hAnsi="Cascadia Mono" w:eastAsia="Cascadia Mono"/>
+          <w:color w:val="000000"/>
+          <w:sz w:val="19"/>
+          <w:szCs w:val="24"/>
+          <w:highlight w:val="white"/>
+        </w:rPr>
+        <w:t xml:space="preserve"> firstPart </w:t>
+      </w:r>
+      <w:r>
+        <w:rPr>
+          <w:rFonts w:hint="default" w:ascii="Cascadia Mono" w:hAnsi="Cascadia Mono" w:eastAsia="Cascadia Mono"/>
+          <w:color w:val="008080"/>
+          <w:sz w:val="19"/>
+          <w:szCs w:val="24"/>
+          <w:highlight w:val="white"/>
+        </w:rPr>
+        <w:t>&lt;&lt;</w:t>
+      </w:r>
+      <w:r>
+        <w:rPr>
+          <w:rFonts w:hint="default" w:ascii="Cascadia Mono" w:hAnsi="Cascadia Mono" w:eastAsia="Cascadia Mono"/>
+          <w:color w:val="000000"/>
+          <w:sz w:val="19"/>
+          <w:szCs w:val="24"/>
+          <w:highlight w:val="white"/>
+        </w:rPr>
         <w:t xml:space="preserve"> endl;</w:t>
       </w:r>
     </w:p>
@@ -5305,7 +5961,7 @@
           <w:szCs w:val="24"/>
           <w:highlight w:val="white"/>
         </w:rPr>
-        <w:t>"Часть 2: "</w:t>
+        <w:t>"Вторая часть (остальные символы): "</w:t>
       </w:r>
       <w:r>
         <w:rPr>
@@ -5335,7 +5991,7 @@
           <w:szCs w:val="24"/>
           <w:highlight w:val="white"/>
         </w:rPr>
-        <w:t xml:space="preserve"> p2 </w:t>
+        <w:t xml:space="preserve"> secondPart </w:t>
       </w:r>
       <w:r>
         <w:rPr>
@@ -5417,10 +6073,11 @@
     <w:p>
       <w:pPr>
         <w:rPr>
-          <w:rFonts w:hint="default" w:ascii="Times New Roman" w:hAnsi="Times New Roman" w:cs="Times New Roman"/>
-          <w:color w:val="000000"/>
-          <w:sz w:val="28"/>
-          <w:szCs w:val="28"/>
+          <w:rFonts w:hint="default" w:ascii="Cascadia Mono" w:hAnsi="Cascadia Mono" w:eastAsia="Cascadia Mono"/>
+          <w:color w:val="000000"/>
+          <w:sz w:val="19"/>
+          <w:szCs w:val="24"/>
+          <w:highlight w:val="white"/>
         </w:rPr>
       </w:pPr>
       <w:r>
@@ -5437,12 +6094,26 @@
     <w:p>
       <w:pPr>
         <w:rPr>
-          <w:rFonts w:hint="default" w:ascii="Times New Roman" w:hAnsi="Times New Roman" w:cs="Times New Roman"/>
-          <w:color w:val="000000"/>
-          <w:sz w:val="28"/>
-          <w:szCs w:val="28"/>
-        </w:rPr>
-      </w:pPr>
+          <w:rFonts w:hint="default" w:ascii="Cascadia Mono" w:hAnsi="Cascadia Mono" w:eastAsia="Cascadia Mono"/>
+          <w:color w:val="000000"/>
+          <w:sz w:val="19"/>
+          <w:szCs w:val="24"/>
+          <w:highlight w:val="white"/>
+        </w:rPr>
+      </w:pPr>
+    </w:p>
+    <w:p>
+      <w:pPr>
+        <w:rPr>
+          <w:rFonts w:hint="default" w:ascii="Cascadia Mono" w:hAnsi="Cascadia Mono" w:eastAsia="Cascadia Mono"/>
+          <w:color w:val="000000"/>
+          <w:sz w:val="19"/>
+          <w:szCs w:val="24"/>
+          <w:highlight w:val="white"/>
+        </w:rPr>
+      </w:pPr>
+      <w:bookmarkStart w:id="1" w:name="_GoBack"/>
+      <w:bookmarkEnd w:id="1"/>
     </w:p>
     <w:p>
       <w:pPr>

</xml_diff>